<commit_message>
siap bahagian bar chart utk demografi parlimen
</commit_message>
<xml_diff>
--- a/documentation/reports/reports/Chapter 1.docx
+++ b/documentation/reports/reports/Chapter 1.docx
@@ -1,6 +1,6 @@
 
 <file path=word/document.xml><?xml version="1.0" encoding="utf-8"?>
-<w:document xmlns:wpc="http://schemas.microsoft.com/office/word/2010/wordprocessingCanvas" xmlns:cx="http://schemas.microsoft.com/office/drawing/2014/chartex" xmlns:cx1="http://schemas.microsoft.com/office/drawing/2015/9/8/chartex" xmlns:mc="http://schemas.openxmlformats.org/markup-compatibility/2006" xmlns:o="urn:schemas-microsoft-com:office:office" xmlns:r="http://schemas.openxmlformats.org/officeDocument/2006/relationships" xmlns:m="http://schemas.openxmlformats.org/officeDocument/2006/math" xmlns:v="urn:schemas-microsoft-com:vml" xmlns:wp14="http://schemas.microsoft.com/office/word/2010/wordprocessingDrawing" xmlns:wp="http://schemas.openxmlformats.org/drawingml/2006/wordprocessingDrawing" xmlns:w10="urn:schemas-microsoft-com:office:word" xmlns:w="http://schemas.openxmlformats.org/wordprocessingml/2006/main" xmlns:w14="http://schemas.microsoft.com/office/word/2010/wordml" xmlns:w15="http://schemas.microsoft.com/office/word/2012/wordml" xmlns:w16se="http://schemas.microsoft.com/office/word/2015/wordml/symex" xmlns:wpg="http://schemas.microsoft.com/office/word/2010/wordprocessingGroup" xmlns:wpi="http://schemas.microsoft.com/office/word/2010/wordprocessingInk" xmlns:wne="http://schemas.microsoft.com/office/word/2006/wordml" xmlns:wps="http://schemas.microsoft.com/office/word/2010/wordprocessingShape" mc:Ignorable="w14 w15 w16se wp14">
+<w:document xmlns:wpc="http://schemas.microsoft.com/office/word/2010/wordprocessingCanvas" xmlns:cx="http://schemas.microsoft.com/office/drawing/2014/chartex" xmlns:cx1="http://schemas.microsoft.com/office/drawing/2015/9/8/chartex" xmlns:cx2="http://schemas.microsoft.com/office/drawing/2015/10/21/chartex" xmlns:cx3="http://schemas.microsoft.com/office/drawing/2016/5/9/chartex" xmlns:cx4="http://schemas.microsoft.com/office/drawing/2016/5/10/chartex" xmlns:cx5="http://schemas.microsoft.com/office/drawing/2016/5/11/chartex" xmlns:cx6="http://schemas.microsoft.com/office/drawing/2016/5/12/chartex" xmlns:cx7="http://schemas.microsoft.com/office/drawing/2016/5/13/chartex" xmlns:cx8="http://schemas.microsoft.com/office/drawing/2016/5/14/chartex" xmlns:mc="http://schemas.openxmlformats.org/markup-compatibility/2006" xmlns:aink="http://schemas.microsoft.com/office/drawing/2016/ink" xmlns:am3d="http://schemas.microsoft.com/office/drawing/2017/model3d" xmlns:o="urn:schemas-microsoft-com:office:office" xmlns:r="http://schemas.openxmlformats.org/officeDocument/2006/relationships" xmlns:m="http://schemas.openxmlformats.org/officeDocument/2006/math" xmlns:v="urn:schemas-microsoft-com:vml" xmlns:wp14="http://schemas.microsoft.com/office/word/2010/wordprocessingDrawing" xmlns:wp="http://schemas.openxmlformats.org/drawingml/2006/wordprocessingDrawing" xmlns:w10="urn:schemas-microsoft-com:office:word" xmlns:w="http://schemas.openxmlformats.org/wordprocessingml/2006/main" xmlns:w14="http://schemas.microsoft.com/office/word/2010/wordml" xmlns:w15="http://schemas.microsoft.com/office/word/2012/wordml" xmlns:w16cid="http://schemas.microsoft.com/office/word/2016/wordml/cid" xmlns:w16se="http://schemas.microsoft.com/office/word/2015/wordml/symex" xmlns:wpg="http://schemas.microsoft.com/office/word/2010/wordprocessingGroup" xmlns:wpi="http://schemas.microsoft.com/office/word/2010/wordprocessingInk" xmlns:wne="http://schemas.microsoft.com/office/word/2006/wordml" xmlns:wps="http://schemas.microsoft.com/office/word/2010/wordprocessingShape" mc:Ignorable="w14 w15 w16se w16cid wp14">
   <w:body>
     <w:p>
       <w:pPr>
@@ -239,16 +239,27 @@
           <w:szCs w:val="28"/>
           <w:lang w:val="en-US"/>
         </w:rPr>
-        <w:t>. This chapter ends with a brief</w:t>
-      </w:r>
-      <w:r>
-        <w:rPr>
-          <w:rFonts w:ascii="Times New Roman" w:hAnsi="Times New Roman" w:cs="Times New Roman"/>
-          <w:sz w:val="24"/>
-          <w:szCs w:val="28"/>
-          <w:lang w:val="en-US"/>
-        </w:rPr>
-        <w:t xml:space="preserve"> summary.</w:t>
+        <w:t xml:space="preserve">. This chapter ends with </w:t>
+      </w:r>
+      <w:r>
+        <w:rPr>
+          <w:rFonts w:ascii="Times New Roman" w:hAnsi="Times New Roman" w:cs="Times New Roman"/>
+          <w:sz w:val="24"/>
+          <w:szCs w:val="28"/>
+          <w:lang w:val="en-US"/>
+        </w:rPr>
+        <w:t>a summary</w:t>
+      </w:r>
+      <w:bookmarkStart w:id="0" w:name="_GoBack"/>
+      <w:bookmarkEnd w:id="0"/>
+      <w:r>
+        <w:rPr>
+          <w:rFonts w:ascii="Times New Roman" w:hAnsi="Times New Roman" w:cs="Times New Roman"/>
+          <w:sz w:val="24"/>
+          <w:szCs w:val="28"/>
+          <w:lang w:val="en-US"/>
+        </w:rPr>
+        <w:t>.</w:t>
       </w:r>
     </w:p>
     <w:p>
@@ -327,7 +338,27 @@
           <w:szCs w:val="28"/>
           <w:lang w:val="en-US"/>
         </w:rPr>
-        <w:t xml:space="preserve"> a process of representing data in visual form to help people understand the data (Ephrati, 2017).</w:t>
+        <w:t xml:space="preserve"> a process of representing data in visual form to help people understand the data (</w:t>
+      </w:r>
+      <w:proofErr w:type="spellStart"/>
+      <w:r>
+        <w:rPr>
+          <w:rFonts w:ascii="Times New Roman" w:hAnsi="Times New Roman" w:cs="Times New Roman"/>
+          <w:sz w:val="24"/>
+          <w:szCs w:val="28"/>
+          <w:lang w:val="en-US"/>
+        </w:rPr>
+        <w:t>Ephrati</w:t>
+      </w:r>
+      <w:proofErr w:type="spellEnd"/>
+      <w:r>
+        <w:rPr>
+          <w:rFonts w:ascii="Times New Roman" w:hAnsi="Times New Roman" w:cs="Times New Roman"/>
+          <w:sz w:val="24"/>
+          <w:szCs w:val="28"/>
+          <w:lang w:val="en-US"/>
+        </w:rPr>
+        <w:t>, 2017).</w:t>
       </w:r>
     </w:p>
     <w:p>
@@ -362,16 +393,56 @@
           <w:szCs w:val="28"/>
           <w:lang w:val="en-US"/>
         </w:rPr>
-        <w:t>Based on Ottinger (2017), there are 2 types of data visualization namely the ‘explanation’ and ‘exploration’ data visualization. Explanation data visualization concerns on explaining about the data and exploration data visualization concerns on presenting the patterns of the data to the audience.</w:t>
-      </w:r>
-      <w:r>
-        <w:rPr>
-          <w:rFonts w:ascii="Times New Roman" w:hAnsi="Times New Roman" w:cs="Times New Roman"/>
-          <w:sz w:val="24"/>
-          <w:szCs w:val="28"/>
-          <w:lang w:val="en-US"/>
-        </w:rPr>
-        <w:t xml:space="preserve"> Both of these types are required in order to draw the full potential of the data itself.</w:t>
+        <w:t xml:space="preserve">Based on </w:t>
+      </w:r>
+      <w:proofErr w:type="spellStart"/>
+      <w:r>
+        <w:rPr>
+          <w:rFonts w:ascii="Times New Roman" w:hAnsi="Times New Roman" w:cs="Times New Roman"/>
+          <w:sz w:val="24"/>
+          <w:szCs w:val="28"/>
+          <w:lang w:val="en-US"/>
+        </w:rPr>
+        <w:t>Ottinger</w:t>
+      </w:r>
+      <w:proofErr w:type="spellEnd"/>
+      <w:r>
+        <w:rPr>
+          <w:rFonts w:ascii="Times New Roman" w:hAnsi="Times New Roman" w:cs="Times New Roman"/>
+          <w:sz w:val="24"/>
+          <w:szCs w:val="28"/>
+          <w:lang w:val="en-US"/>
+        </w:rPr>
+        <w:t xml:space="preserve"> (2017), there are 2 types of data visualization namely the ‘explanation’ and ‘exploration’ data visualization. Explanation data visualization concerns on explaining about the data and exploration data visualization concerns on presenting the patterns of the data to the audience.</w:t>
+      </w:r>
+      <w:r>
+        <w:rPr>
+          <w:rFonts w:ascii="Times New Roman" w:hAnsi="Times New Roman" w:cs="Times New Roman"/>
+          <w:sz w:val="24"/>
+          <w:szCs w:val="28"/>
+          <w:lang w:val="en-US"/>
+        </w:rPr>
+        <w:t xml:space="preserve"> </w:t>
+      </w:r>
+      <w:proofErr w:type="gramStart"/>
+      <w:r>
+        <w:rPr>
+          <w:rFonts w:ascii="Times New Roman" w:hAnsi="Times New Roman" w:cs="Times New Roman"/>
+          <w:sz w:val="24"/>
+          <w:szCs w:val="28"/>
+          <w:lang w:val="en-US"/>
+        </w:rPr>
+        <w:t>Both of these</w:t>
+      </w:r>
+      <w:proofErr w:type="gramEnd"/>
+      <w:r>
+        <w:rPr>
+          <w:rFonts w:ascii="Times New Roman" w:hAnsi="Times New Roman" w:cs="Times New Roman"/>
+          <w:sz w:val="24"/>
+          <w:szCs w:val="28"/>
+          <w:lang w:val="en-US"/>
+        </w:rPr>
+        <w:t xml:space="preserve"> types are required in order to draw the full potential of the data itself.</w:t>
       </w:r>
     </w:p>
     <w:p>
@@ -406,7 +477,47 @@
           <w:szCs w:val="28"/>
           <w:lang w:val="en-US"/>
         </w:rPr>
-        <w:t>There are various usages of data visualization which is to simplify the data and display the data pattern. In addition data visualization can be used to represent data in various domains including emotions (Montanez, 2016), social network (Desale, 2015), election data (Krum, 2017), and etc.</w:t>
+        <w:t xml:space="preserve">There are various usages of data visualization which is to simplify the data and display the data pattern. In </w:t>
+      </w:r>
+      <w:proofErr w:type="gramStart"/>
+      <w:r>
+        <w:rPr>
+          <w:rFonts w:ascii="Times New Roman" w:hAnsi="Times New Roman" w:cs="Times New Roman"/>
+          <w:sz w:val="24"/>
+          <w:szCs w:val="28"/>
+          <w:lang w:val="en-US"/>
+        </w:rPr>
+        <w:t>addition</w:t>
+      </w:r>
+      <w:proofErr w:type="gramEnd"/>
+      <w:r>
+        <w:rPr>
+          <w:rFonts w:ascii="Times New Roman" w:hAnsi="Times New Roman" w:cs="Times New Roman"/>
+          <w:sz w:val="24"/>
+          <w:szCs w:val="28"/>
+          <w:lang w:val="en-US"/>
+        </w:rPr>
+        <w:t xml:space="preserve"> data visualization can be used to represent data in various domains including emotions (Montanez, 2016), social network (</w:t>
+      </w:r>
+      <w:proofErr w:type="spellStart"/>
+      <w:r>
+        <w:rPr>
+          <w:rFonts w:ascii="Times New Roman" w:hAnsi="Times New Roman" w:cs="Times New Roman"/>
+          <w:sz w:val="24"/>
+          <w:szCs w:val="28"/>
+          <w:lang w:val="en-US"/>
+        </w:rPr>
+        <w:t>Desale</w:t>
+      </w:r>
+      <w:proofErr w:type="spellEnd"/>
+      <w:r>
+        <w:rPr>
+          <w:rFonts w:ascii="Times New Roman" w:hAnsi="Times New Roman" w:cs="Times New Roman"/>
+          <w:sz w:val="24"/>
+          <w:szCs w:val="28"/>
+          <w:lang w:val="en-US"/>
+        </w:rPr>
+        <w:t>, 2015), election data (Krum, 2017), and etc.</w:t>
       </w:r>
     </w:p>
     <w:p>
@@ -459,7 +570,27 @@
           <w:szCs w:val="28"/>
           <w:lang w:val="en-US"/>
         </w:rPr>
-        <w:t xml:space="preserve"> techniques, and etc. Most of the data are visualized using these interactive visualization </w:t>
+        <w:t xml:space="preserve"> techniques, </w:t>
+      </w:r>
+      <w:proofErr w:type="gramStart"/>
+      <w:r>
+        <w:rPr>
+          <w:rFonts w:ascii="Times New Roman" w:hAnsi="Times New Roman" w:cs="Times New Roman"/>
+          <w:sz w:val="24"/>
+          <w:szCs w:val="28"/>
+          <w:lang w:val="en-US"/>
+        </w:rPr>
+        <w:t>and etc.</w:t>
+      </w:r>
+      <w:proofErr w:type="gramEnd"/>
+      <w:r>
+        <w:rPr>
+          <w:rFonts w:ascii="Times New Roman" w:hAnsi="Times New Roman" w:cs="Times New Roman"/>
+          <w:sz w:val="24"/>
+          <w:szCs w:val="28"/>
+          <w:lang w:val="en-US"/>
+        </w:rPr>
+        <w:t xml:space="preserve"> Most of the data are visualized using these interactive visualization </w:t>
       </w:r>
       <w:r>
         <w:rPr>
@@ -515,6 +646,7 @@
         </w:rPr>
         <w:t>In Malaysia, most of the data are represented using tabular format (</w:t>
       </w:r>
+      <w:proofErr w:type="spellStart"/>
       <w:r>
         <w:rPr>
           <w:rFonts w:ascii="Times New Roman" w:hAnsi="Times New Roman" w:cs="Times New Roman"/>
@@ -524,6 +656,7 @@
         </w:rPr>
         <w:t>Pepinsky</w:t>
       </w:r>
+      <w:proofErr w:type="spellEnd"/>
       <w:r>
         <w:rPr>
           <w:rFonts w:ascii="Times New Roman" w:hAnsi="Times New Roman" w:cs="Times New Roman"/>
@@ -596,6 +729,7 @@
         </w:rPr>
         <w:t>nd infographic (</w:t>
       </w:r>
+      <w:proofErr w:type="spellStart"/>
       <w:r>
         <w:rPr>
           <w:rFonts w:ascii="Times New Roman" w:hAnsi="Times New Roman" w:cs="Times New Roman"/>
@@ -605,6 +739,7 @@
         </w:rPr>
         <w:t>Zairi</w:t>
       </w:r>
+      <w:proofErr w:type="spellEnd"/>
       <w:r>
         <w:rPr>
           <w:rFonts w:ascii="Times New Roman" w:hAnsi="Times New Roman" w:cs="Times New Roman"/>
@@ -648,7 +783,47 @@
           <w:szCs w:val="28"/>
           <w:lang w:val="en-US"/>
         </w:rPr>
-        <w:t>, and etc. The citizens have to read and interpret the related articles to understand the information and pattern of the data.</w:t>
+        <w:t xml:space="preserve">, </w:t>
+      </w:r>
+      <w:proofErr w:type="gramStart"/>
+      <w:r>
+        <w:rPr>
+          <w:rFonts w:ascii="Times New Roman" w:hAnsi="Times New Roman" w:cs="Times New Roman"/>
+          <w:sz w:val="24"/>
+          <w:szCs w:val="28"/>
+          <w:lang w:val="en-US"/>
+        </w:rPr>
+        <w:t>and etc.</w:t>
+      </w:r>
+      <w:proofErr w:type="gramEnd"/>
+      <w:r>
+        <w:rPr>
+          <w:rFonts w:ascii="Times New Roman" w:hAnsi="Times New Roman" w:cs="Times New Roman"/>
+          <w:sz w:val="24"/>
+          <w:szCs w:val="28"/>
+          <w:lang w:val="en-US"/>
+        </w:rPr>
+        <w:t xml:space="preserve"> The citizens </w:t>
+      </w:r>
+      <w:proofErr w:type="gramStart"/>
+      <w:r>
+        <w:rPr>
+          <w:rFonts w:ascii="Times New Roman" w:hAnsi="Times New Roman" w:cs="Times New Roman"/>
+          <w:sz w:val="24"/>
+          <w:szCs w:val="28"/>
+          <w:lang w:val="en-US"/>
+        </w:rPr>
+        <w:t>have to</w:t>
+      </w:r>
+      <w:proofErr w:type="gramEnd"/>
+      <w:r>
+        <w:rPr>
+          <w:rFonts w:ascii="Times New Roman" w:hAnsi="Times New Roman" w:cs="Times New Roman"/>
+          <w:sz w:val="24"/>
+          <w:szCs w:val="28"/>
+          <w:lang w:val="en-US"/>
+        </w:rPr>
+        <w:t xml:space="preserve"> read and interpret the related articles to understand the information and pattern of the data.</w:t>
       </w:r>
     </w:p>
     <w:p>
@@ -750,7 +925,17 @@
           <w:szCs w:val="28"/>
           <w:lang w:val="en-US"/>
         </w:rPr>
-        <w:t xml:space="preserve"> state, district, name of candidate, political parties, population, demographic data, and etc</w:t>
+        <w:t xml:space="preserve"> state, district, name of candidate, political parties, population, demographic data, </w:t>
+      </w:r>
+      <w:proofErr w:type="gramStart"/>
+      <w:r>
+        <w:rPr>
+          <w:rFonts w:ascii="Times New Roman" w:hAnsi="Times New Roman" w:cs="Times New Roman"/>
+          <w:sz w:val="24"/>
+          <w:szCs w:val="28"/>
+          <w:lang w:val="en-US"/>
+        </w:rPr>
+        <w:t>and etc</w:t>
       </w:r>
       <w:r>
         <w:rPr>
@@ -761,6 +946,7 @@
         </w:rPr>
         <w:t>.</w:t>
       </w:r>
+      <w:proofErr w:type="gramEnd"/>
       <w:r>
         <w:rPr>
           <w:rFonts w:ascii="Times New Roman" w:hAnsi="Times New Roman" w:cs="Times New Roman"/>
@@ -777,7 +963,47 @@
           <w:szCs w:val="28"/>
           <w:lang w:val="en-US"/>
         </w:rPr>
-        <w:t xml:space="preserve">These data are actually hard to be understood by the viewers without special sets of skills to interpret the data. The viewers need to analyze each data in details before they can understand the data and the stories behind it </w:t>
+        <w:t xml:space="preserve">These data are </w:t>
+      </w:r>
+      <w:proofErr w:type="gramStart"/>
+      <w:r>
+        <w:rPr>
+          <w:rFonts w:ascii="Times New Roman" w:hAnsi="Times New Roman" w:cs="Times New Roman"/>
+          <w:sz w:val="24"/>
+          <w:szCs w:val="28"/>
+          <w:lang w:val="en-US"/>
+        </w:rPr>
+        <w:t>actually hard</w:t>
+      </w:r>
+      <w:proofErr w:type="gramEnd"/>
+      <w:r>
+        <w:rPr>
+          <w:rFonts w:ascii="Times New Roman" w:hAnsi="Times New Roman" w:cs="Times New Roman"/>
+          <w:sz w:val="24"/>
+          <w:szCs w:val="28"/>
+          <w:lang w:val="en-US"/>
+        </w:rPr>
+        <w:t xml:space="preserve"> to be understood by the viewers without special sets of skills to interpret the data. The viewers need to analyze each data in </w:t>
+      </w:r>
+      <w:proofErr w:type="gramStart"/>
+      <w:r>
+        <w:rPr>
+          <w:rFonts w:ascii="Times New Roman" w:hAnsi="Times New Roman" w:cs="Times New Roman"/>
+          <w:sz w:val="24"/>
+          <w:szCs w:val="28"/>
+          <w:lang w:val="en-US"/>
+        </w:rPr>
+        <w:t>details</w:t>
+      </w:r>
+      <w:proofErr w:type="gramEnd"/>
+      <w:r>
+        <w:rPr>
+          <w:rFonts w:ascii="Times New Roman" w:hAnsi="Times New Roman" w:cs="Times New Roman"/>
+          <w:sz w:val="24"/>
+          <w:szCs w:val="28"/>
+          <w:lang w:val="en-US"/>
+        </w:rPr>
+        <w:t xml:space="preserve"> before they can understand the data and the stories behind it </w:t>
       </w:r>
       <w:r>
         <w:rPr>
@@ -832,14 +1058,25 @@
         </w:rPr>
         <w:t>Therefore, most of the countries, like US (Lilley, 2016), UK (</w:t>
       </w:r>
-      <w:r>
-        <w:rPr>
-          <w:rFonts w:ascii="Times New Roman" w:hAnsi="Times New Roman" w:cs="Times New Roman"/>
-          <w:sz w:val="24"/>
-          <w:szCs w:val="28"/>
-          <w:lang w:val="en-US"/>
-        </w:rPr>
-        <w:t>Hanretty, 2017), Russia (Andrew, 2017</w:t>
+      <w:proofErr w:type="spellStart"/>
+      <w:r>
+        <w:rPr>
+          <w:rFonts w:ascii="Times New Roman" w:hAnsi="Times New Roman" w:cs="Times New Roman"/>
+          <w:sz w:val="24"/>
+          <w:szCs w:val="28"/>
+          <w:lang w:val="en-US"/>
+        </w:rPr>
+        <w:t>Hanretty</w:t>
+      </w:r>
+      <w:proofErr w:type="spellEnd"/>
+      <w:r>
+        <w:rPr>
+          <w:rFonts w:ascii="Times New Roman" w:hAnsi="Times New Roman" w:cs="Times New Roman"/>
+          <w:sz w:val="24"/>
+          <w:szCs w:val="28"/>
+          <w:lang w:val="en-US"/>
+        </w:rPr>
+        <w:t>, 2017), Russia (Andrew, 2017</w:t>
       </w:r>
       <w:r>
         <w:rPr>
@@ -850,14 +1087,25 @@
         </w:rPr>
         <w:t>), and Australia (</w:t>
       </w:r>
-      <w:r>
-        <w:rPr>
-          <w:rFonts w:ascii="Times New Roman" w:hAnsi="Times New Roman" w:cs="Times New Roman"/>
-          <w:sz w:val="24"/>
-          <w:szCs w:val="28"/>
-          <w:lang w:val="en-US"/>
-        </w:rPr>
-        <w:t>Lach, 2010</w:t>
+      <w:proofErr w:type="spellStart"/>
+      <w:r>
+        <w:rPr>
+          <w:rFonts w:ascii="Times New Roman" w:hAnsi="Times New Roman" w:cs="Times New Roman"/>
+          <w:sz w:val="24"/>
+          <w:szCs w:val="28"/>
+          <w:lang w:val="en-US"/>
+        </w:rPr>
+        <w:t>Lach</w:t>
+      </w:r>
+      <w:proofErr w:type="spellEnd"/>
+      <w:r>
+        <w:rPr>
+          <w:rFonts w:ascii="Times New Roman" w:hAnsi="Times New Roman" w:cs="Times New Roman"/>
+          <w:sz w:val="24"/>
+          <w:szCs w:val="28"/>
+          <w:lang w:val="en-US"/>
+        </w:rPr>
+        <w:t>, 2010</w:t>
       </w:r>
       <w:r>
         <w:rPr>
@@ -911,7 +1159,27 @@
           <w:szCs w:val="28"/>
           <w:lang w:val="en-US"/>
         </w:rPr>
-        <w:t>here are three types of visualization techniques, which are bar chart, tabular bar chart, and winding chart. These visualizations are interactive and the user can click and view the details of the data.</w:t>
+        <w:t xml:space="preserve">here are three types of visualization techniques, which are bar chart, tabular bar chart, and winding chart. These visualizations are </w:t>
+      </w:r>
+      <w:proofErr w:type="gramStart"/>
+      <w:r>
+        <w:rPr>
+          <w:rFonts w:ascii="Times New Roman" w:hAnsi="Times New Roman" w:cs="Times New Roman"/>
+          <w:sz w:val="24"/>
+          <w:szCs w:val="28"/>
+          <w:lang w:val="en-US"/>
+        </w:rPr>
+        <w:t>interactive</w:t>
+      </w:r>
+      <w:proofErr w:type="gramEnd"/>
+      <w:r>
+        <w:rPr>
+          <w:rFonts w:ascii="Times New Roman" w:hAnsi="Times New Roman" w:cs="Times New Roman"/>
+          <w:sz w:val="24"/>
+          <w:szCs w:val="28"/>
+          <w:lang w:val="en-US"/>
+        </w:rPr>
+        <w:t xml:space="preserve"> and the user can click and view the details of the data.</w:t>
       </w:r>
     </w:p>
     <w:p>
@@ -1243,7 +1511,6 @@
                 </w:p>
               </w:txbxContent>
             </v:textbox>
-            <w10:wrap type="none"/>
             <w10:anchorlock/>
           </v:shape>
         </w:pict>
@@ -1614,12 +1881,31 @@
                       <w:szCs w:val="20"/>
                       <w:lang w:val="en-US"/>
                     </w:rPr>
-                    <w:t>: Zairi, 2011)</w:t>
+                    <w:t xml:space="preserve">: </w:t>
+                  </w:r>
+                  <w:proofErr w:type="spellStart"/>
+                  <w:r>
+                    <w:rPr>
+                      <w:rFonts w:ascii="Times New Roman" w:hAnsi="Times New Roman" w:cs="Times New Roman"/>
+                      <w:sz w:val="20"/>
+                      <w:szCs w:val="20"/>
+                      <w:lang w:val="en-US"/>
+                    </w:rPr>
+                    <w:t>Zairi</w:t>
+                  </w:r>
+                  <w:proofErr w:type="spellEnd"/>
+                  <w:r>
+                    <w:rPr>
+                      <w:rFonts w:ascii="Times New Roman" w:hAnsi="Times New Roman" w:cs="Times New Roman"/>
+                      <w:sz w:val="20"/>
+                      <w:szCs w:val="20"/>
+                      <w:lang w:val="en-US"/>
+                    </w:rPr>
+                    <w:t>, 2011)</w:t>
                   </w:r>
                 </w:p>
               </w:txbxContent>
             </v:textbox>
-            <w10:wrap type="none"/>
             <w10:anchorlock/>
           </v:shape>
         </w:pict>
@@ -2031,8 +2317,6 @@
         </w:rPr>
         <w:t>visual</w:t>
       </w:r>
-      <w:bookmarkStart w:id="0" w:name="_GoBack"/>
-      <w:bookmarkEnd w:id="0"/>
       <w:r>
         <w:rPr>
           <w:rFonts w:ascii="Times New Roman" w:hAnsi="Times New Roman" w:cs="Times New Roman"/>
@@ -2138,7 +2422,27 @@
           <w:szCs w:val="28"/>
           <w:lang w:val="en-US"/>
         </w:rPr>
-        <w:t xml:space="preserve"> based on Parliaments and not the Dewan Undangan Negeri (DUN)</w:t>
+        <w:t xml:space="preserve"> based on Parliaments and not the Dewan </w:t>
+      </w:r>
+      <w:proofErr w:type="spellStart"/>
+      <w:r>
+        <w:rPr>
+          <w:rFonts w:ascii="Times New Roman" w:hAnsi="Times New Roman" w:cs="Times New Roman"/>
+          <w:sz w:val="24"/>
+          <w:szCs w:val="28"/>
+          <w:lang w:val="en-US"/>
+        </w:rPr>
+        <w:t>Undangan</w:t>
+      </w:r>
+      <w:proofErr w:type="spellEnd"/>
+      <w:r>
+        <w:rPr>
+          <w:rFonts w:ascii="Times New Roman" w:hAnsi="Times New Roman" w:cs="Times New Roman"/>
+          <w:sz w:val="24"/>
+          <w:szCs w:val="28"/>
+          <w:lang w:val="en-US"/>
+        </w:rPr>
+        <w:t xml:space="preserve"> Negeri (DUN)</w:t>
       </w:r>
       <w:r>
         <w:rPr>
@@ -2271,7 +2575,27 @@
           <w:szCs w:val="28"/>
           <w:lang w:val="en-US"/>
         </w:rPr>
-        <w:t>This project also focusses on applying a similar visualization techniques that had been applied by other selected countries to enhance this project’s data visualization.</w:t>
+        <w:t xml:space="preserve">This project also focusses on applying </w:t>
+      </w:r>
+      <w:proofErr w:type="gramStart"/>
+      <w:r>
+        <w:rPr>
+          <w:rFonts w:ascii="Times New Roman" w:hAnsi="Times New Roman" w:cs="Times New Roman"/>
+          <w:sz w:val="24"/>
+          <w:szCs w:val="28"/>
+          <w:lang w:val="en-US"/>
+        </w:rPr>
+        <w:t>a similar visualization techniques</w:t>
+      </w:r>
+      <w:proofErr w:type="gramEnd"/>
+      <w:r>
+        <w:rPr>
+          <w:rFonts w:ascii="Times New Roman" w:hAnsi="Times New Roman" w:cs="Times New Roman"/>
+          <w:sz w:val="24"/>
+          <w:szCs w:val="28"/>
+          <w:lang w:val="en-US"/>
+        </w:rPr>
+        <w:t xml:space="preserve"> that had been applied by other selected countries to enhance this project’s data visualization.</w:t>
       </w:r>
       <w:r>
         <w:rPr>
@@ -2917,7 +3241,27 @@
           <w:szCs w:val="28"/>
           <w:lang w:val="en-US"/>
         </w:rPr>
-        <w:t xml:space="preserve"> in order to </w:t>
+        <w:t xml:space="preserve"> </w:t>
+      </w:r>
+      <w:proofErr w:type="gramStart"/>
+      <w:r>
+        <w:rPr>
+          <w:rFonts w:ascii="Times New Roman" w:hAnsi="Times New Roman" w:cs="Times New Roman"/>
+          <w:sz w:val="24"/>
+          <w:szCs w:val="28"/>
+          <w:lang w:val="en-US"/>
+        </w:rPr>
+        <w:t>in order to</w:t>
+      </w:r>
+      <w:proofErr w:type="gramEnd"/>
+      <w:r>
+        <w:rPr>
+          <w:rFonts w:ascii="Times New Roman" w:hAnsi="Times New Roman" w:cs="Times New Roman"/>
+          <w:sz w:val="24"/>
+          <w:szCs w:val="28"/>
+          <w:lang w:val="en-US"/>
+        </w:rPr>
+        <w:t xml:space="preserve"> </w:t>
       </w:r>
       <w:r>
         <w:rPr>
@@ -2986,7 +3330,7 @@
 </file>
 
 <file path=word/endnotes.xml><?xml version="1.0" encoding="utf-8"?>
-<w:endnotes xmlns:wpc="http://schemas.microsoft.com/office/word/2010/wordprocessingCanvas" xmlns:cx="http://schemas.microsoft.com/office/drawing/2014/chartex" xmlns:cx1="http://schemas.microsoft.com/office/drawing/2015/9/8/chartex" xmlns:mc="http://schemas.openxmlformats.org/markup-compatibility/2006" xmlns:o="urn:schemas-microsoft-com:office:office" xmlns:r="http://schemas.openxmlformats.org/officeDocument/2006/relationships" xmlns:m="http://schemas.openxmlformats.org/officeDocument/2006/math" xmlns:v="urn:schemas-microsoft-com:vml" xmlns:wp14="http://schemas.microsoft.com/office/word/2010/wordprocessingDrawing" xmlns:wp="http://schemas.openxmlformats.org/drawingml/2006/wordprocessingDrawing" xmlns:w10="urn:schemas-microsoft-com:office:word" xmlns:w="http://schemas.openxmlformats.org/wordprocessingml/2006/main" xmlns:w14="http://schemas.microsoft.com/office/word/2010/wordml" xmlns:w15="http://schemas.microsoft.com/office/word/2012/wordml" xmlns:w16se="http://schemas.microsoft.com/office/word/2015/wordml/symex" xmlns:wpg="http://schemas.microsoft.com/office/word/2010/wordprocessingGroup" xmlns:wpi="http://schemas.microsoft.com/office/word/2010/wordprocessingInk" xmlns:wne="http://schemas.microsoft.com/office/word/2006/wordml" xmlns:wps="http://schemas.microsoft.com/office/word/2010/wordprocessingShape" mc:Ignorable="w14 w15 w16se wp14">
+<w:endnotes xmlns:wpc="http://schemas.microsoft.com/office/word/2010/wordprocessingCanvas" xmlns:cx="http://schemas.microsoft.com/office/drawing/2014/chartex" xmlns:cx1="http://schemas.microsoft.com/office/drawing/2015/9/8/chartex" xmlns:cx2="http://schemas.microsoft.com/office/drawing/2015/10/21/chartex" xmlns:cx3="http://schemas.microsoft.com/office/drawing/2016/5/9/chartex" xmlns:cx4="http://schemas.microsoft.com/office/drawing/2016/5/10/chartex" xmlns:cx5="http://schemas.microsoft.com/office/drawing/2016/5/11/chartex" xmlns:cx6="http://schemas.microsoft.com/office/drawing/2016/5/12/chartex" xmlns:cx7="http://schemas.microsoft.com/office/drawing/2016/5/13/chartex" xmlns:cx8="http://schemas.microsoft.com/office/drawing/2016/5/14/chartex" xmlns:mc="http://schemas.openxmlformats.org/markup-compatibility/2006" xmlns:aink="http://schemas.microsoft.com/office/drawing/2016/ink" xmlns:am3d="http://schemas.microsoft.com/office/drawing/2017/model3d" xmlns:o="urn:schemas-microsoft-com:office:office" xmlns:r="http://schemas.openxmlformats.org/officeDocument/2006/relationships" xmlns:m="http://schemas.openxmlformats.org/officeDocument/2006/math" xmlns:v="urn:schemas-microsoft-com:vml" xmlns:wp14="http://schemas.microsoft.com/office/word/2010/wordprocessingDrawing" xmlns:wp="http://schemas.openxmlformats.org/drawingml/2006/wordprocessingDrawing" xmlns:w10="urn:schemas-microsoft-com:office:word" xmlns:w="http://schemas.openxmlformats.org/wordprocessingml/2006/main" xmlns:w14="http://schemas.microsoft.com/office/word/2010/wordml" xmlns:w15="http://schemas.microsoft.com/office/word/2012/wordml" xmlns:w16cid="http://schemas.microsoft.com/office/word/2016/wordml/cid" xmlns:w16se="http://schemas.microsoft.com/office/word/2015/wordml/symex" xmlns:wpg="http://schemas.microsoft.com/office/word/2010/wordprocessingGroup" xmlns:wpi="http://schemas.microsoft.com/office/word/2010/wordprocessingInk" xmlns:wne="http://schemas.microsoft.com/office/word/2006/wordml" xmlns:wps="http://schemas.microsoft.com/office/word/2010/wordprocessingShape" mc:Ignorable="w14 w15 w16se w16cid wp14">
   <w:endnote w:type="separator" w:id="-1">
     <w:p>
       <w:pPr>
@@ -3011,7 +3355,7 @@
 </file>
 
 <file path=word/footer1.xml><?xml version="1.0" encoding="utf-8"?>
-<w:ftr xmlns:wpc="http://schemas.microsoft.com/office/word/2010/wordprocessingCanvas" xmlns:cx="http://schemas.microsoft.com/office/drawing/2014/chartex" xmlns:cx1="http://schemas.microsoft.com/office/drawing/2015/9/8/chartex" xmlns:mc="http://schemas.openxmlformats.org/markup-compatibility/2006" xmlns:o="urn:schemas-microsoft-com:office:office" xmlns:r="http://schemas.openxmlformats.org/officeDocument/2006/relationships" xmlns:m="http://schemas.openxmlformats.org/officeDocument/2006/math" xmlns:v="urn:schemas-microsoft-com:vml" xmlns:wp14="http://schemas.microsoft.com/office/word/2010/wordprocessingDrawing" xmlns:wp="http://schemas.openxmlformats.org/drawingml/2006/wordprocessingDrawing" xmlns:w10="urn:schemas-microsoft-com:office:word" xmlns:w="http://schemas.openxmlformats.org/wordprocessingml/2006/main" xmlns:w14="http://schemas.microsoft.com/office/word/2010/wordml" xmlns:w15="http://schemas.microsoft.com/office/word/2012/wordml" xmlns:w16se="http://schemas.microsoft.com/office/word/2015/wordml/symex" xmlns:wpg="http://schemas.microsoft.com/office/word/2010/wordprocessingGroup" xmlns:wpi="http://schemas.microsoft.com/office/word/2010/wordprocessingInk" xmlns:wne="http://schemas.microsoft.com/office/word/2006/wordml" xmlns:wps="http://schemas.microsoft.com/office/word/2010/wordprocessingShape" mc:Ignorable="w14 w15 w16se wp14">
+<w:ftr xmlns:wpc="http://schemas.microsoft.com/office/word/2010/wordprocessingCanvas" xmlns:cx="http://schemas.microsoft.com/office/drawing/2014/chartex" xmlns:cx1="http://schemas.microsoft.com/office/drawing/2015/9/8/chartex" xmlns:cx2="http://schemas.microsoft.com/office/drawing/2015/10/21/chartex" xmlns:cx3="http://schemas.microsoft.com/office/drawing/2016/5/9/chartex" xmlns:cx4="http://schemas.microsoft.com/office/drawing/2016/5/10/chartex" xmlns:cx5="http://schemas.microsoft.com/office/drawing/2016/5/11/chartex" xmlns:cx6="http://schemas.microsoft.com/office/drawing/2016/5/12/chartex" xmlns:cx7="http://schemas.microsoft.com/office/drawing/2016/5/13/chartex" xmlns:cx8="http://schemas.microsoft.com/office/drawing/2016/5/14/chartex" xmlns:mc="http://schemas.openxmlformats.org/markup-compatibility/2006" xmlns:aink="http://schemas.microsoft.com/office/drawing/2016/ink" xmlns:am3d="http://schemas.microsoft.com/office/drawing/2017/model3d" xmlns:o="urn:schemas-microsoft-com:office:office" xmlns:r="http://schemas.openxmlformats.org/officeDocument/2006/relationships" xmlns:m="http://schemas.openxmlformats.org/officeDocument/2006/math" xmlns:v="urn:schemas-microsoft-com:vml" xmlns:wp14="http://schemas.microsoft.com/office/word/2010/wordprocessingDrawing" xmlns:wp="http://schemas.openxmlformats.org/drawingml/2006/wordprocessingDrawing" xmlns:w10="urn:schemas-microsoft-com:office:word" xmlns:w="http://schemas.openxmlformats.org/wordprocessingml/2006/main" xmlns:w14="http://schemas.microsoft.com/office/word/2010/wordml" xmlns:w15="http://schemas.microsoft.com/office/word/2012/wordml" xmlns:w16cid="http://schemas.microsoft.com/office/word/2016/wordml/cid" xmlns:w16se="http://schemas.microsoft.com/office/word/2015/wordml/symex" xmlns:wpg="http://schemas.microsoft.com/office/word/2010/wordprocessingGroup" xmlns:wpi="http://schemas.microsoft.com/office/word/2010/wordprocessingInk" xmlns:wne="http://schemas.microsoft.com/office/word/2006/wordml" xmlns:wps="http://schemas.microsoft.com/office/word/2010/wordprocessingShape" mc:Ignorable="w14 w15 w16se w16cid wp14">
   <w:sdt>
     <w:sdtPr>
       <w:id w:val="-1731300587"/>
@@ -3064,7 +3408,7 @@
 </file>
 
 <file path=word/footnotes.xml><?xml version="1.0" encoding="utf-8"?>
-<w:footnotes xmlns:wpc="http://schemas.microsoft.com/office/word/2010/wordprocessingCanvas" xmlns:cx="http://schemas.microsoft.com/office/drawing/2014/chartex" xmlns:cx1="http://schemas.microsoft.com/office/drawing/2015/9/8/chartex" xmlns:mc="http://schemas.openxmlformats.org/markup-compatibility/2006" xmlns:o="urn:schemas-microsoft-com:office:office" xmlns:r="http://schemas.openxmlformats.org/officeDocument/2006/relationships" xmlns:m="http://schemas.openxmlformats.org/officeDocument/2006/math" xmlns:v="urn:schemas-microsoft-com:vml" xmlns:wp14="http://schemas.microsoft.com/office/word/2010/wordprocessingDrawing" xmlns:wp="http://schemas.openxmlformats.org/drawingml/2006/wordprocessingDrawing" xmlns:w10="urn:schemas-microsoft-com:office:word" xmlns:w="http://schemas.openxmlformats.org/wordprocessingml/2006/main" xmlns:w14="http://schemas.microsoft.com/office/word/2010/wordml" xmlns:w15="http://schemas.microsoft.com/office/word/2012/wordml" xmlns:w16se="http://schemas.microsoft.com/office/word/2015/wordml/symex" xmlns:wpg="http://schemas.microsoft.com/office/word/2010/wordprocessingGroup" xmlns:wpi="http://schemas.microsoft.com/office/word/2010/wordprocessingInk" xmlns:wne="http://schemas.microsoft.com/office/word/2006/wordml" xmlns:wps="http://schemas.microsoft.com/office/word/2010/wordprocessingShape" mc:Ignorable="w14 w15 w16se wp14">
+<w:footnotes xmlns:wpc="http://schemas.microsoft.com/office/word/2010/wordprocessingCanvas" xmlns:cx="http://schemas.microsoft.com/office/drawing/2014/chartex" xmlns:cx1="http://schemas.microsoft.com/office/drawing/2015/9/8/chartex" xmlns:cx2="http://schemas.microsoft.com/office/drawing/2015/10/21/chartex" xmlns:cx3="http://schemas.microsoft.com/office/drawing/2016/5/9/chartex" xmlns:cx4="http://schemas.microsoft.com/office/drawing/2016/5/10/chartex" xmlns:cx5="http://schemas.microsoft.com/office/drawing/2016/5/11/chartex" xmlns:cx6="http://schemas.microsoft.com/office/drawing/2016/5/12/chartex" xmlns:cx7="http://schemas.microsoft.com/office/drawing/2016/5/13/chartex" xmlns:cx8="http://schemas.microsoft.com/office/drawing/2016/5/14/chartex" xmlns:mc="http://schemas.openxmlformats.org/markup-compatibility/2006" xmlns:aink="http://schemas.microsoft.com/office/drawing/2016/ink" xmlns:am3d="http://schemas.microsoft.com/office/drawing/2017/model3d" xmlns:o="urn:schemas-microsoft-com:office:office" xmlns:r="http://schemas.openxmlformats.org/officeDocument/2006/relationships" xmlns:m="http://schemas.openxmlformats.org/officeDocument/2006/math" xmlns:v="urn:schemas-microsoft-com:vml" xmlns:wp14="http://schemas.microsoft.com/office/word/2010/wordprocessingDrawing" xmlns:wp="http://schemas.openxmlformats.org/drawingml/2006/wordprocessingDrawing" xmlns:w10="urn:schemas-microsoft-com:office:word" xmlns:w="http://schemas.openxmlformats.org/wordprocessingml/2006/main" xmlns:w14="http://schemas.microsoft.com/office/word/2010/wordml" xmlns:w15="http://schemas.microsoft.com/office/word/2012/wordml" xmlns:w16cid="http://schemas.microsoft.com/office/word/2016/wordml/cid" xmlns:w16se="http://schemas.microsoft.com/office/word/2015/wordml/symex" xmlns:wpg="http://schemas.microsoft.com/office/word/2010/wordprocessingGroup" xmlns:wpi="http://schemas.microsoft.com/office/word/2010/wordprocessingInk" xmlns:wne="http://schemas.microsoft.com/office/word/2006/wordml" xmlns:wps="http://schemas.microsoft.com/office/word/2010/wordprocessingShape" mc:Ignorable="w14 w15 w16se w16cid wp14">
   <w:footnote w:type="separator" w:id="-1">
     <w:p>
       <w:pPr>
@@ -3089,7 +3433,7 @@
 </file>
 
 <file path=word/numbering.xml><?xml version="1.0" encoding="utf-8"?>
-<w:numbering xmlns:wpc="http://schemas.microsoft.com/office/word/2010/wordprocessingCanvas" xmlns:cx="http://schemas.microsoft.com/office/drawing/2014/chartex" xmlns:cx1="http://schemas.microsoft.com/office/drawing/2015/9/8/chartex" xmlns:mc="http://schemas.openxmlformats.org/markup-compatibility/2006" xmlns:o="urn:schemas-microsoft-com:office:office" xmlns:r="http://schemas.openxmlformats.org/officeDocument/2006/relationships" xmlns:m="http://schemas.openxmlformats.org/officeDocument/2006/math" xmlns:v="urn:schemas-microsoft-com:vml" xmlns:wp14="http://schemas.microsoft.com/office/word/2010/wordprocessingDrawing" xmlns:wp="http://schemas.openxmlformats.org/drawingml/2006/wordprocessingDrawing" xmlns:w10="urn:schemas-microsoft-com:office:word" xmlns:w="http://schemas.openxmlformats.org/wordprocessingml/2006/main" xmlns:w14="http://schemas.microsoft.com/office/word/2010/wordml" xmlns:w15="http://schemas.microsoft.com/office/word/2012/wordml" xmlns:w16se="http://schemas.microsoft.com/office/word/2015/wordml/symex" xmlns:wpg="http://schemas.microsoft.com/office/word/2010/wordprocessingGroup" xmlns:wpi="http://schemas.microsoft.com/office/word/2010/wordprocessingInk" xmlns:wne="http://schemas.microsoft.com/office/word/2006/wordml" xmlns:wps="http://schemas.microsoft.com/office/word/2010/wordprocessingShape" mc:Ignorable="w14 w15 w16se wp14">
+<w:numbering xmlns:wpc="http://schemas.microsoft.com/office/word/2010/wordprocessingCanvas" xmlns:cx="http://schemas.microsoft.com/office/drawing/2014/chartex" xmlns:cx1="http://schemas.microsoft.com/office/drawing/2015/9/8/chartex" xmlns:cx2="http://schemas.microsoft.com/office/drawing/2015/10/21/chartex" xmlns:cx3="http://schemas.microsoft.com/office/drawing/2016/5/9/chartex" xmlns:cx4="http://schemas.microsoft.com/office/drawing/2016/5/10/chartex" xmlns:cx5="http://schemas.microsoft.com/office/drawing/2016/5/11/chartex" xmlns:cx6="http://schemas.microsoft.com/office/drawing/2016/5/12/chartex" xmlns:cx7="http://schemas.microsoft.com/office/drawing/2016/5/13/chartex" xmlns:cx8="http://schemas.microsoft.com/office/drawing/2016/5/14/chartex" xmlns:mc="http://schemas.openxmlformats.org/markup-compatibility/2006" xmlns:aink="http://schemas.microsoft.com/office/drawing/2016/ink" xmlns:am3d="http://schemas.microsoft.com/office/drawing/2017/model3d" xmlns:o="urn:schemas-microsoft-com:office:office" xmlns:r="http://schemas.openxmlformats.org/officeDocument/2006/relationships" xmlns:m="http://schemas.openxmlformats.org/officeDocument/2006/math" xmlns:v="urn:schemas-microsoft-com:vml" xmlns:wp14="http://schemas.microsoft.com/office/word/2010/wordprocessingDrawing" xmlns:wp="http://schemas.openxmlformats.org/drawingml/2006/wordprocessingDrawing" xmlns:w10="urn:schemas-microsoft-com:office:word" xmlns:w="http://schemas.openxmlformats.org/wordprocessingml/2006/main" xmlns:w14="http://schemas.microsoft.com/office/word/2010/wordml" xmlns:w15="http://schemas.microsoft.com/office/word/2012/wordml" xmlns:w16cid="http://schemas.microsoft.com/office/word/2016/wordml/cid" xmlns:w16se="http://schemas.microsoft.com/office/word/2015/wordml/symex" xmlns:wpg="http://schemas.microsoft.com/office/word/2010/wordprocessingGroup" xmlns:wpi="http://schemas.microsoft.com/office/word/2010/wordprocessingInk" xmlns:wne="http://schemas.microsoft.com/office/word/2006/wordml" xmlns:wps="http://schemas.microsoft.com/office/word/2010/wordprocessingShape" mc:Ignorable="w14 w15 w16se w16cid wp14">
   <w:abstractNum w:abstractNumId="0" w15:restartNumberingAfterBreak="0">
     <w:nsid w:val="06AC1D84"/>
     <w:multiLevelType w:val="hybridMultilevel"/>
@@ -3926,7 +4270,7 @@
 </file>
 
 <file path=word/styles.xml><?xml version="1.0" encoding="utf-8"?>
-<w:styles xmlns:mc="http://schemas.openxmlformats.org/markup-compatibility/2006" xmlns:r="http://schemas.openxmlformats.org/officeDocument/2006/relationships" xmlns:w="http://schemas.openxmlformats.org/wordprocessingml/2006/main" xmlns:w14="http://schemas.microsoft.com/office/word/2010/wordml" xmlns:w15="http://schemas.microsoft.com/office/word/2012/wordml" xmlns:w16se="http://schemas.microsoft.com/office/word/2015/wordml/symex" mc:Ignorable="w14 w15 w16se">
+<w:styles xmlns:mc="http://schemas.openxmlformats.org/markup-compatibility/2006" xmlns:r="http://schemas.openxmlformats.org/officeDocument/2006/relationships" xmlns:w="http://schemas.openxmlformats.org/wordprocessingml/2006/main" xmlns:w14="http://schemas.microsoft.com/office/word/2010/wordml" xmlns:w15="http://schemas.microsoft.com/office/word/2012/wordml" xmlns:w16cid="http://schemas.microsoft.com/office/word/2016/wordml/cid" xmlns:w16se="http://schemas.microsoft.com/office/word/2015/wordml/symex" mc:Ignorable="w14 w15 w16se w16cid">
   <w:docDefaults>
     <w:rPrDefault>
       <w:rPr>
@@ -3942,7 +4286,7 @@
       </w:pPr>
     </w:pPrDefault>
   </w:docDefaults>
-  <w:latentStyles w:defLockedState="0" w:defUIPriority="99" w:defSemiHidden="0" w:defUnhideWhenUsed="0" w:defQFormat="0" w:count="371">
+  <w:latentStyles w:defLockedState="0" w:defUIPriority="99" w:defSemiHidden="0" w:defUnhideWhenUsed="0" w:defQFormat="0" w:count="375">
     <w:lsdException w:name="Normal" w:uiPriority="0" w:qFormat="1"/>
     <w:lsdException w:name="heading 1" w:uiPriority="9" w:qFormat="1"/>
     <w:lsdException w:name="heading 2" w:semiHidden="1" w:uiPriority="9" w:unhideWhenUsed="1" w:qFormat="1"/>
@@ -4048,7 +4392,6 @@
     <w:lsdException w:name="HTML Sample" w:semiHidden="1" w:unhideWhenUsed="1"/>
     <w:lsdException w:name="HTML Typewriter" w:semiHidden="1" w:unhideWhenUsed="1"/>
     <w:lsdException w:name="HTML Variable" w:semiHidden="1" w:unhideWhenUsed="1"/>
-    <w:lsdException w:name="Normal Table" w:semiHidden="1" w:unhideWhenUsed="1"/>
     <w:lsdException w:name="annotation subject" w:semiHidden="1" w:unhideWhenUsed="1"/>
     <w:lsdException w:name="No List" w:semiHidden="1" w:unhideWhenUsed="1"/>
     <w:lsdException w:name="Outline List 1" w:semiHidden="1" w:unhideWhenUsed="1"/>
@@ -4092,10 +4435,8 @@
     <w:lsdException w:name="Table Elegant" w:semiHidden="1" w:unhideWhenUsed="1"/>
     <w:lsdException w:name="Table Professional" w:semiHidden="1" w:unhideWhenUsed="1"/>
     <w:lsdException w:name="Table Subtle 1" w:semiHidden="1" w:unhideWhenUsed="1"/>
-    <w:lsdException w:name="Table Subtle 2" w:semiHidden="1" w:unhideWhenUsed="1"/>
     <w:lsdException w:name="Table Web 1" w:semiHidden="1" w:unhideWhenUsed="1"/>
     <w:lsdException w:name="Table Web 2" w:semiHidden="1" w:unhideWhenUsed="1"/>
-    <w:lsdException w:name="Table Web 3" w:semiHidden="1" w:unhideWhenUsed="1"/>
     <w:lsdException w:name="Balloon Text" w:semiHidden="1" w:unhideWhenUsed="1"/>
     <w:lsdException w:name="Table Grid" w:uiPriority="39"/>
     <w:lsdException w:name="Table Theme" w:semiHidden="1" w:unhideWhenUsed="1"/>
@@ -4314,6 +4655,10 @@
     <w:lsdException w:name="List Table 5 Dark Accent 6" w:uiPriority="50"/>
     <w:lsdException w:name="List Table 6 Colorful Accent 6" w:uiPriority="51"/>
     <w:lsdException w:name="List Table 7 Colorful Accent 6" w:uiPriority="52"/>
+    <w:lsdException w:name="Mention" w:semiHidden="1" w:unhideWhenUsed="1"/>
+    <w:lsdException w:name="Smart Hyperlink" w:semiHidden="1" w:unhideWhenUsed="1"/>
+    <w:lsdException w:name="Hashtag" w:semiHidden="1" w:unhideWhenUsed="1"/>
+    <w:lsdException w:name="Unresolved Mention" w:semiHidden="1" w:unhideWhenUsed="1"/>
   </w:latentStyles>
   <w:style w:type="paragraph" w:default="1" w:styleId="Normal">
     <w:name w:val="Normal"/>
@@ -4701,7 +5046,7 @@
 </file>
 
 <file path=customXml/itemProps1.xml><?xml version="1.0" encoding="utf-8"?>
-<ds:datastoreItem xmlns:ds="http://schemas.openxmlformats.org/officeDocument/2006/customXml" ds:itemID="{A813C983-A83F-4CAD-8AD2-1AC7DDF564CF}">
+<ds:datastoreItem xmlns:ds="http://schemas.openxmlformats.org/officeDocument/2006/customXml" ds:itemID="{FEC430AE-A5B2-4856-BA08-EDBDF0F86C49}">
   <ds:schemaRefs>
     <ds:schemaRef ds:uri="http://schemas.openxmlformats.org/officeDocument/2006/bibliography"/>
   </ds:schemaRefs>

</xml_diff>